<commit_message>
Added an error message
</commit_message>
<xml_diff>
--- a/pruebas finales.docx
+++ b/pruebas finales.docx
@@ -192,6 +192,7 @@
     <w:p>
       <w:pPr>
         <w:rPr>
+          <w:highlight w:val="green"/>
           <w:lang w:val="es-MX"/>
         </w:rPr>
       </w:pPr>
@@ -223,13 +224,7 @@
           <w:highlight w:val="green"/>
           <w:lang w:val="es-MX"/>
         </w:rPr>
-        <w:t xml:space="preserve"> menos de 1</w:t>
-      </w:r>
-      <w:r>
-        <w:rPr>
-          <w:lang w:val="es-MX"/>
-        </w:rPr>
-        <w:t xml:space="preserve"> </w:t>
+        <w:t xml:space="preserve"> menos de 1 </w:t>
       </w:r>
     </w:p>
     <w:p>
@@ -682,12 +677,14 @@
       </w:pPr>
       <w:r>
         <w:rPr>
+          <w:highlight w:val="green"/>
           <w:lang w:val="es-MX"/>
         </w:rPr>
         <w:t>4_</w:t>
       </w:r>
       <w:r>
         <w:rPr>
+          <w:highlight w:val="green"/>
           <w:lang w:val="es-MX"/>
         </w:rPr>
         <w:t xml:space="preserve">1: sirve (uso de asignación, expresiones, llamada a función con parámetros correctos, </w:t>
@@ -695,6 +692,7 @@
       <w:proofErr w:type="spellStart"/>
       <w:r>
         <w:rPr>
+          <w:highlight w:val="green"/>
           <w:lang w:val="es-MX"/>
         </w:rPr>
         <w:t>read</w:t>
@@ -702,6 +700,7 @@
       <w:proofErr w:type="spellEnd"/>
       <w:r>
         <w:rPr>
+          <w:highlight w:val="green"/>
           <w:lang w:val="es-MX"/>
         </w:rPr>
         <w:t xml:space="preserve">, y </w:t>
@@ -709,6 +708,7 @@
       <w:proofErr w:type="spellStart"/>
       <w:r>
         <w:rPr>
+          <w:highlight w:val="green"/>
           <w:lang w:val="es-MX"/>
         </w:rPr>
         <w:t>write</w:t>
@@ -716,6 +716,7 @@
       <w:proofErr w:type="spellEnd"/>
       <w:r>
         <w:rPr>
+          <w:highlight w:val="green"/>
           <w:lang w:val="es-MX"/>
         </w:rPr>
         <w:t xml:space="preserve">, uso de </w:t>
@@ -723,6 +724,7 @@
       <w:proofErr w:type="spellStart"/>
       <w:r>
         <w:rPr>
+          <w:highlight w:val="green"/>
           <w:lang w:val="es-MX"/>
         </w:rPr>
         <w:t>if</w:t>
@@ -730,6 +732,7 @@
       <w:proofErr w:type="spellEnd"/>
       <w:r>
         <w:rPr>
+          <w:highlight w:val="green"/>
           <w:lang w:val="es-MX"/>
         </w:rPr>
         <w:t xml:space="preserve"> y </w:t>
@@ -737,6 +740,7 @@
       <w:proofErr w:type="spellStart"/>
       <w:r>
         <w:rPr>
+          <w:highlight w:val="green"/>
           <w:lang w:val="es-MX"/>
         </w:rPr>
         <w:t>else</w:t>
@@ -744,25 +748,34 @@
       <w:proofErr w:type="spellEnd"/>
       <w:r>
         <w:rPr>
-          <w:lang w:val="es-MX"/>
-        </w:rPr>
-        <w:t xml:space="preserve">, uso de 2 ciclos) </w:t>
-      </w:r>
-    </w:p>
-    <w:p>
-      <w:pPr>
-        <w:rPr>
-          <w:lang w:val="es-MX"/>
-        </w:rPr>
-      </w:pPr>
-      <w:r>
-        <w:rPr>
+          <w:highlight w:val="green"/>
+          <w:lang w:val="es-MX"/>
+        </w:rPr>
+        <w:t>, uso de 2 ciclos)</w:t>
+      </w:r>
+      <w:r>
+        <w:rPr>
+          <w:lang w:val="es-MX"/>
+        </w:rPr>
+        <w:t xml:space="preserve"> </w:t>
+      </w:r>
+    </w:p>
+    <w:p>
+      <w:pPr>
+        <w:rPr>
+          <w:lang w:val="es-MX"/>
+        </w:rPr>
+      </w:pPr>
+      <w:r>
+        <w:rPr>
+          <w:highlight w:val="green"/>
           <w:lang w:val="es-MX"/>
         </w:rPr>
         <w:t>4_</w:t>
       </w:r>
       <w:r>
         <w:rPr>
+          <w:highlight w:val="green"/>
           <w:lang w:val="es-MX"/>
         </w:rPr>
         <w:t xml:space="preserve">2: sirve (una </w:t>
@@ -770,6 +783,7 @@
       <w:proofErr w:type="spellStart"/>
       <w:r>
         <w:rPr>
+          <w:highlight w:val="green"/>
           <w:lang w:val="es-MX"/>
         </w:rPr>
         <w:t>exp</w:t>
@@ -777,9 +791,16 @@
       <w:proofErr w:type="spellEnd"/>
       <w:r>
         <w:rPr>
-          <w:lang w:val="es-MX"/>
-        </w:rPr>
-        <w:t xml:space="preserve"> es de paréntesis y una de llamadas) </w:t>
+          <w:highlight w:val="green"/>
+          <w:lang w:val="es-MX"/>
+        </w:rPr>
+        <w:t xml:space="preserve"> es de paréntesis y una de llamadas)</w:t>
+      </w:r>
+      <w:r>
+        <w:rPr>
+          <w:lang w:val="es-MX"/>
+        </w:rPr>
+        <w:t xml:space="preserve"> </w:t>
       </w:r>
     </w:p>
     <w:p>
@@ -793,6 +814,7 @@
       <w:proofErr w:type="spellStart"/>
       <w:r>
         <w:rPr>
+          <w:highlight w:val="green"/>
           <w:lang w:val="es-ES"/>
         </w:rPr>
         <w:t>Solodeclaracion</w:t>
@@ -800,6 +822,7 @@
       <w:proofErr w:type="spellEnd"/>
       <w:r>
         <w:rPr>
+          <w:highlight w:val="green"/>
           <w:lang w:val="es-ES"/>
         </w:rPr>
         <w:t xml:space="preserve">: [sólo se declara el arreglo y la matriz, pero no se </w:t>
@@ -807,6 +830,7 @@
       <w:proofErr w:type="spellStart"/>
       <w:r>
         <w:rPr>
+          <w:highlight w:val="green"/>
           <w:lang w:val="es-ES"/>
         </w:rPr>
         <w:t>accesan</w:t>
@@ -814,38 +838,54 @@
       <w:proofErr w:type="spellEnd"/>
       <w:r>
         <w:rPr>
-          <w:lang w:val="es-ES"/>
-        </w:rPr>
-        <w:t xml:space="preserve">] </w:t>
-      </w:r>
-    </w:p>
-    <w:p>
-      <w:pPr>
-        <w:rPr>
-          <w:lang w:val="es-ES"/>
-        </w:rPr>
-      </w:pPr>
-      <w:r>
-        <w:rPr>
-          <w:lang w:val="es-ES"/>
-        </w:rPr>
-        <w:t xml:space="preserve">Solodec2: [se declaran arreglos y matrices tanto globales como dentro de funciones, y en distintos órdenes] </w:t>
-      </w:r>
-    </w:p>
-    <w:p>
-      <w:pPr>
-        <w:rPr>
-          <w:lang w:val="es-ES"/>
-        </w:rPr>
-      </w:pPr>
-      <w:r>
-        <w:rPr>
+          <w:highlight w:val="green"/>
+          <w:lang w:val="es-ES"/>
+        </w:rPr>
+        <w:t>]</w:t>
+      </w:r>
+      <w:r>
+        <w:rPr>
+          <w:lang w:val="es-ES"/>
+        </w:rPr>
+        <w:t xml:space="preserve"> </w:t>
+      </w:r>
+    </w:p>
+    <w:p>
+      <w:pPr>
+        <w:rPr>
+          <w:lang w:val="es-ES"/>
+        </w:rPr>
+      </w:pPr>
+      <w:r>
+        <w:rPr>
+          <w:highlight w:val="green"/>
+          <w:lang w:val="es-ES"/>
+        </w:rPr>
+        <w:t>Solodec2: [se declaran arreglos y matrices tanto globales como dentro de funciones, y en distintos órdenes]</w:t>
+      </w:r>
+      <w:r>
+        <w:rPr>
+          <w:lang w:val="es-ES"/>
+        </w:rPr>
+        <w:t xml:space="preserve"> </w:t>
+      </w:r>
+    </w:p>
+    <w:p>
+      <w:pPr>
+        <w:rPr>
+          <w:lang w:val="es-ES"/>
+        </w:rPr>
+      </w:pPr>
+      <w:r>
+        <w:rPr>
+          <w:highlight w:val="green"/>
           <w:lang w:val="es-ES"/>
         </w:rPr>
         <w:t>6_</w:t>
       </w:r>
       <w:r>
         <w:rPr>
+          <w:highlight w:val="green"/>
           <w:lang w:val="es-ES"/>
         </w:rPr>
         <w:t xml:space="preserve">1: [se declaran y </w:t>
@@ -853,6 +893,7 @@
       <w:proofErr w:type="spellStart"/>
       <w:r>
         <w:rPr>
+          <w:highlight w:val="green"/>
           <w:lang w:val="es-ES"/>
         </w:rPr>
         <w:t>accesan</w:t>
@@ -860,9 +901,16 @@
       <w:proofErr w:type="spellEnd"/>
       <w:r>
         <w:rPr>
-          <w:lang w:val="es-ES"/>
-        </w:rPr>
-        <w:t xml:space="preserve"> los arreglos y matrices]  </w:t>
+          <w:highlight w:val="green"/>
+          <w:lang w:val="es-ES"/>
+        </w:rPr>
+        <w:t xml:space="preserve"> los arreglos y matrices]</w:t>
+      </w:r>
+      <w:r>
+        <w:rPr>
+          <w:lang w:val="es-ES"/>
+        </w:rPr>
+        <w:t xml:space="preserve">  </w:t>
       </w:r>
     </w:p>
     <w:p>
@@ -875,12 +923,14 @@
       </w:pPr>
       <w:r>
         <w:rPr>
+          <w:highlight w:val="green"/>
           <w:lang w:val="es-ES"/>
         </w:rPr>
         <w:t>6_</w:t>
       </w:r>
       <w:r>
         <w:rPr>
+          <w:highlight w:val="green"/>
           <w:lang w:val="es-ES"/>
         </w:rPr>
         <w:t xml:space="preserve">2: [error: se intenta </w:t>
@@ -888,6 +938,7 @@
       <w:proofErr w:type="spellStart"/>
       <w:r>
         <w:rPr>
+          <w:highlight w:val="green"/>
           <w:lang w:val="es-ES"/>
         </w:rPr>
         <w:t>accesar</w:t>
@@ -895,6 +946,7 @@
       <w:proofErr w:type="spellEnd"/>
       <w:r>
         <w:rPr>
+          <w:highlight w:val="green"/>
           <w:lang w:val="es-ES"/>
         </w:rPr>
         <w:t xml:space="preserve"> como arreglo una </w:t>
@@ -902,6 +954,7 @@
       <w:proofErr w:type="spellStart"/>
       <w:r>
         <w:rPr>
+          <w:highlight w:val="green"/>
           <w:lang w:val="es-ES"/>
         </w:rPr>
         <w:t>var</w:t>
@@ -909,28 +962,43 @@
       <w:proofErr w:type="spellEnd"/>
       <w:r>
         <w:rPr>
-          <w:lang w:val="es-ES"/>
-        </w:rPr>
-        <w:t xml:space="preserve"> que no es arreglo] </w:t>
-      </w:r>
-    </w:p>
-    <w:p>
-      <w:pPr>
-        <w:rPr>
-          <w:lang w:val="es-ES"/>
-        </w:rPr>
-      </w:pPr>
-      <w:r>
-        <w:rPr>
+          <w:highlight w:val="green"/>
+          <w:lang w:val="es-ES"/>
+        </w:rPr>
+        <w:t xml:space="preserve"> que no es arreglo]</w:t>
+      </w:r>
+      <w:r>
+        <w:rPr>
+          <w:lang w:val="es-ES"/>
+        </w:rPr>
+        <w:t xml:space="preserve"> </w:t>
+      </w:r>
+    </w:p>
+    <w:p>
+      <w:pPr>
+        <w:rPr>
+          <w:lang w:val="es-ES"/>
+        </w:rPr>
+      </w:pPr>
+      <w:r>
+        <w:rPr>
+          <w:highlight w:val="green"/>
           <w:lang w:val="es-ES"/>
         </w:rPr>
         <w:t>6_</w:t>
       </w:r>
       <w:r>
         <w:rPr>
-          <w:lang w:val="es-ES"/>
-        </w:rPr>
-        <w:t xml:space="preserve">3: [se accede a un arreglo para que sirva como índice de otro arreglo] </w:t>
+          <w:highlight w:val="green"/>
+          <w:lang w:val="es-ES"/>
+        </w:rPr>
+        <w:t>3: [se accede a un arreglo para que sirva como índice de otro arreglo]</w:t>
+      </w:r>
+      <w:r>
+        <w:rPr>
+          <w:lang w:val="es-ES"/>
+        </w:rPr>
+        <w:t xml:space="preserve"> </w:t>
       </w:r>
     </w:p>
     <w:p>
@@ -943,15 +1011,17 @@
       </w:pPr>
       <w:r>
         <w:rPr>
+          <w:highlight w:val="green"/>
           <w:lang w:val="es-ES"/>
         </w:rPr>
         <w:t>6_</w:t>
       </w:r>
       <w:r>
         <w:rPr>
-          <w:lang w:val="es-ES"/>
-        </w:rPr>
-        <w:t xml:space="preserve">4: [error: se intenta acceder como matriz a un arreglo] da otro error, pero </w:t>
+          <w:highlight w:val="green"/>
+          <w:lang w:val="es-ES"/>
+        </w:rPr>
+        <w:t xml:space="preserve">4: [error: se intenta acceder como matriz a un arreglo] </w:t>
       </w:r>
     </w:p>
     <w:p>
@@ -964,12 +1034,14 @@
       </w:pPr>
       <w:r>
         <w:rPr>
+          <w:highlight w:val="green"/>
           <w:lang w:val="es-ES"/>
         </w:rPr>
         <w:t>6_</w:t>
       </w:r>
       <w:r>
         <w:rPr>
+          <w:highlight w:val="green"/>
           <w:lang w:val="es-ES"/>
         </w:rPr>
         <w:t xml:space="preserve">5: [error: se intenta </w:t>
@@ -977,6 +1049,7 @@
       <w:proofErr w:type="spellStart"/>
       <w:r>
         <w:rPr>
+          <w:highlight w:val="green"/>
           <w:lang w:val="es-ES"/>
         </w:rPr>
         <w:t>accesar</w:t>
@@ -984,13 +1057,21 @@
       <w:proofErr w:type="spellEnd"/>
       <w:r>
         <w:rPr>
-          <w:lang w:val="es-ES"/>
-        </w:rPr>
-        <w:t xml:space="preserve"> una matriz como arreglo] </w:t>
-      </w:r>
-    </w:p>
-    <w:p>
-      <w:pPr>
+          <w:highlight w:val="green"/>
+          <w:lang w:val="es-ES"/>
+        </w:rPr>
+        <w:t xml:space="preserve"> una matriz como arreglo]</w:t>
+      </w:r>
+      <w:r>
+        <w:rPr>
+          <w:lang w:val="es-ES"/>
+        </w:rPr>
+        <w:t xml:space="preserve"> </w:t>
+      </w:r>
+    </w:p>
+    <w:p>
+      <w:pPr>
+        <w:jc w:val="both"/>
         <w:rPr>
           <w:i/>
           <w:iCs/>
@@ -999,12 +1080,14 @@
       </w:pPr>
       <w:r>
         <w:rPr>
+          <w:highlight w:val="green"/>
           <w:lang w:val="es-ES"/>
         </w:rPr>
         <w:t>6_</w:t>
       </w:r>
       <w:r>
         <w:rPr>
+          <w:highlight w:val="green"/>
           <w:lang w:val="es-ES"/>
         </w:rPr>
         <w:t xml:space="preserve">6: [array y matriz de </w:t>
@@ -1012,6 +1095,7 @@
       <w:proofErr w:type="spellStart"/>
       <w:r>
         <w:rPr>
+          <w:highlight w:val="green"/>
           <w:lang w:val="es-ES"/>
         </w:rPr>
         <w:t>floats</w:t>
@@ -1019,23 +1103,31 @@
       <w:proofErr w:type="spellEnd"/>
       <w:r>
         <w:rPr>
-          <w:lang w:val="es-ES"/>
-        </w:rPr>
-        <w:t xml:space="preserve">] </w:t>
-      </w:r>
-    </w:p>
-    <w:p>
-      <w:pPr>
-        <w:rPr>
-          <w:sz w:val="24"/>
-          <w:szCs w:val="24"/>
-          <w:lang w:val="es-ES"/>
-        </w:rPr>
-      </w:pPr>
-      <w:r>
-        <w:rPr>
-          <w:sz w:val="24"/>
-          <w:szCs w:val="24"/>
+          <w:highlight w:val="green"/>
+          <w:lang w:val="es-ES"/>
+        </w:rPr>
+        <w:t>]</w:t>
+      </w:r>
+      <w:r>
+        <w:rPr>
+          <w:lang w:val="es-ES"/>
+        </w:rPr>
+        <w:t xml:space="preserve"> </w:t>
+      </w:r>
+    </w:p>
+    <w:p>
+      <w:pPr>
+        <w:rPr>
+          <w:sz w:val="24"/>
+          <w:szCs w:val="24"/>
+          <w:lang w:val="es-ES"/>
+        </w:rPr>
+      </w:pPr>
+      <w:r>
+        <w:rPr>
+          <w:sz w:val="24"/>
+          <w:szCs w:val="24"/>
+          <w:highlight w:val="green"/>
           <w:lang w:val="es-ES"/>
         </w:rPr>
         <w:t xml:space="preserve">Avance7_1 [ </w:t>
@@ -1045,6 +1137,7 @@
         <w:rPr>
           <w:sz w:val="24"/>
           <w:szCs w:val="24"/>
+          <w:highlight w:val="green"/>
           <w:lang w:val="es-ES"/>
         </w:rPr>
         <w:t>accesar</w:t>
@@ -1054,6 +1147,7 @@
         <w:rPr>
           <w:sz w:val="24"/>
           <w:szCs w:val="24"/>
+          <w:highlight w:val="green"/>
           <w:lang w:val="es-ES"/>
         </w:rPr>
         <w:t xml:space="preserve"> </w:t>
@@ -1063,6 +1157,7 @@
         <w:rPr>
           <w:sz w:val="24"/>
           <w:szCs w:val="24"/>
+          <w:highlight w:val="green"/>
           <w:lang w:val="es-ES"/>
         </w:rPr>
         <w:t>index</w:t>
@@ -1072,23 +1167,33 @@
         <w:rPr>
           <w:sz w:val="24"/>
           <w:szCs w:val="24"/>
-          <w:lang w:val="es-ES"/>
-        </w:rPr>
-        <w:t xml:space="preserve"> negativo] </w:t>
-      </w:r>
-    </w:p>
-    <w:p>
-      <w:pPr>
-        <w:rPr>
-          <w:sz w:val="24"/>
-          <w:szCs w:val="24"/>
-          <w:lang w:val="es-ES"/>
-        </w:rPr>
-      </w:pPr>
-      <w:r>
-        <w:rPr>
-          <w:sz w:val="24"/>
-          <w:szCs w:val="24"/>
+          <w:highlight w:val="green"/>
+          <w:lang w:val="es-ES"/>
+        </w:rPr>
+        <w:t xml:space="preserve"> negativo]</w:t>
+      </w:r>
+      <w:r>
+        <w:rPr>
+          <w:sz w:val="24"/>
+          <w:szCs w:val="24"/>
+          <w:lang w:val="es-ES"/>
+        </w:rPr>
+        <w:t xml:space="preserve"> </w:t>
+      </w:r>
+    </w:p>
+    <w:p>
+      <w:pPr>
+        <w:rPr>
+          <w:sz w:val="24"/>
+          <w:szCs w:val="24"/>
+          <w:lang w:val="es-ES"/>
+        </w:rPr>
+      </w:pPr>
+      <w:r>
+        <w:rPr>
+          <w:sz w:val="24"/>
+          <w:szCs w:val="24"/>
+          <w:highlight w:val="green"/>
           <w:lang w:val="es-ES"/>
         </w:rPr>
         <w:t>Avance7_2 [</w:t>
@@ -1098,6 +1203,7 @@
         <w:rPr>
           <w:sz w:val="24"/>
           <w:szCs w:val="24"/>
+          <w:highlight w:val="green"/>
           <w:lang w:val="es-ES"/>
         </w:rPr>
         <w:t>accesar</w:t>
@@ -1107,6 +1213,7 @@
         <w:rPr>
           <w:sz w:val="24"/>
           <w:szCs w:val="24"/>
+          <w:highlight w:val="green"/>
           <w:lang w:val="es-ES"/>
         </w:rPr>
         <w:t xml:space="preserve"> </w:t>
@@ -1116,6 +1223,7 @@
         <w:rPr>
           <w:sz w:val="24"/>
           <w:szCs w:val="24"/>
+          <w:highlight w:val="green"/>
           <w:lang w:val="es-ES"/>
         </w:rPr>
         <w:t>index</w:t>
@@ -1125,61 +1233,36 @@
         <w:rPr>
           <w:sz w:val="24"/>
           <w:szCs w:val="24"/>
-          <w:lang w:val="es-ES"/>
-        </w:rPr>
-        <w:t xml:space="preserve"> fuera de rango]  </w:t>
-      </w:r>
-    </w:p>
-    <w:p>
-      <w:pPr>
-        <w:rPr>
-          <w:sz w:val="24"/>
-          <w:szCs w:val="24"/>
-          <w:lang w:val="es-ES"/>
-        </w:rPr>
-      </w:pPr>
-      <w:r>
-        <w:rPr>
-          <w:sz w:val="24"/>
-          <w:szCs w:val="24"/>
+          <w:highlight w:val="green"/>
+          <w:lang w:val="es-ES"/>
+        </w:rPr>
+        <w:t xml:space="preserve"> fuera de rango]</w:t>
+      </w:r>
+      <w:r>
+        <w:rPr>
+          <w:sz w:val="24"/>
+          <w:szCs w:val="24"/>
+          <w:lang w:val="es-ES"/>
+        </w:rPr>
+        <w:t xml:space="preserve">  </w:t>
+      </w:r>
+    </w:p>
+    <w:p>
+      <w:pPr>
+        <w:rPr>
+          <w:sz w:val="24"/>
+          <w:szCs w:val="24"/>
+          <w:lang w:val="es-ES"/>
+        </w:rPr>
+      </w:pPr>
+      <w:r>
+        <w:rPr>
+          <w:sz w:val="24"/>
+          <w:szCs w:val="24"/>
+          <w:highlight w:val="green"/>
           <w:lang w:val="es-ES"/>
         </w:rPr>
         <w:lastRenderedPageBreak/>
-        <w:t xml:space="preserve">Avance3_3 [de todo, incluido llamadas a funciones; suma de dos llamadas distintas a la misma función; </w:t>
-      </w:r>
-      <w:proofErr w:type="spellStart"/>
-      <w:r>
-        <w:rPr>
-          <w:sz w:val="24"/>
-          <w:szCs w:val="24"/>
-          <w:lang w:val="es-ES"/>
-        </w:rPr>
-        <w:t>dec</w:t>
-      </w:r>
-      <w:proofErr w:type="spellEnd"/>
-      <w:r>
-        <w:rPr>
-          <w:sz w:val="24"/>
-          <w:szCs w:val="24"/>
-          <w:lang w:val="es-ES"/>
-        </w:rPr>
-        <w:t xml:space="preserve"> y acceso a arreglos] </w:t>
-      </w:r>
-    </w:p>
-    <w:p>
-      <w:pPr>
-        <w:rPr>
-          <w:sz w:val="24"/>
-          <w:szCs w:val="24"/>
-          <w:lang w:val="es-ES"/>
-        </w:rPr>
-      </w:pPr>
-      <w:r>
-        <w:rPr>
-          <w:sz w:val="24"/>
-          <w:szCs w:val="24"/>
-          <w:lang w:val="es-ES"/>
-        </w:rPr>
         <w:t xml:space="preserve">factorial </w:t>
       </w:r>
       <w:proofErr w:type="spellStart"/>
@@ -1187,6 +1270,7 @@
         <w:rPr>
           <w:sz w:val="24"/>
           <w:szCs w:val="24"/>
+          <w:highlight w:val="green"/>
           <w:lang w:val="es-ES"/>
         </w:rPr>
         <w:t>ciclico</w:t>
@@ -1206,6 +1290,7 @@
         <w:rPr>
           <w:sz w:val="24"/>
           <w:szCs w:val="24"/>
+          <w:highlight w:val="green"/>
           <w:lang w:val="es-ES"/>
         </w:rPr>
         <w:t>factorial recursivo</w:t>
@@ -1224,6 +1309,7 @@
         <w:rPr>
           <w:sz w:val="24"/>
           <w:szCs w:val="24"/>
+          <w:highlight w:val="green"/>
           <w:lang w:val="es-ES"/>
         </w:rPr>
         <w:t>Fibonacci cíclico</w:t>
@@ -1241,6 +1327,7 @@
         <w:rPr>
           <w:sz w:val="24"/>
           <w:szCs w:val="24"/>
+          <w:highlight w:val="green"/>
           <w:lang w:val="es-ES"/>
         </w:rPr>
         <w:t>Fibonacci recursivo</w:t>
@@ -1259,6 +1346,7 @@
         <w:rPr>
           <w:sz w:val="24"/>
           <w:szCs w:val="24"/>
+          <w:highlight w:val="green"/>
           <w:lang w:val="es-ES"/>
         </w:rPr>
         <w:t>Find</w:t>
@@ -1268,6 +1356,7 @@
         <w:rPr>
           <w:sz w:val="24"/>
           <w:szCs w:val="24"/>
+          <w:highlight w:val="green"/>
           <w:lang w:val="es-ES"/>
         </w:rPr>
         <w:t xml:space="preserve"> de vector</w:t>
@@ -1286,6 +1375,7 @@
         <w:rPr>
           <w:sz w:val="24"/>
           <w:szCs w:val="24"/>
+          <w:highlight w:val="green"/>
           <w:lang w:val="es-ES"/>
         </w:rPr>
         <w:t>Sort</w:t>
@@ -1295,6 +1385,7 @@
         <w:rPr>
           <w:sz w:val="24"/>
           <w:szCs w:val="24"/>
+          <w:highlight w:val="green"/>
           <w:lang w:val="es-ES"/>
         </w:rPr>
         <w:t xml:space="preserve"> de vector</w:t>
@@ -1312,6 +1403,7 @@
         <w:rPr>
           <w:sz w:val="24"/>
           <w:szCs w:val="24"/>
+          <w:highlight w:val="green"/>
           <w:lang w:val="es-ES"/>
         </w:rPr>
         <w:t>Multiplicación de matrices</w:t>
@@ -1331,6 +1423,7 @@
         <w:rPr>
           <w:sz w:val="24"/>
           <w:szCs w:val="24"/>
+          <w:highlight w:val="green"/>
           <w:lang w:val="es-ES"/>
         </w:rPr>
         <w:t>Prueba de funciones especiales</w:t>
@@ -1345,6 +1438,7 @@
     </w:p>
     <w:p>
       <w:pPr>
+        <w:jc w:val="both"/>
         <w:rPr>
           <w:lang w:val="es-ES"/>
         </w:rPr>

</xml_diff>